<commit_message>
update objectives of the BE
</commit_message>
<xml_diff>
--- a/Project/doc/2017 01 16 FAVIER - Rapport Java - Estimator Occupancy.docx
+++ b/Project/doc/2017 01 16 FAVIER - Rapport Java - Estimator Occupancy.docx
@@ -206,9 +206,6 @@
     <w:p>
       <w:pPr>
         <w:pStyle w:val="En-ttedetabledesmatires"/>
-        <w:rPr>
-          <w:lang w:val="fr-FR"/>
-        </w:rPr>
       </w:pPr>
       <w:r>
         <w:br w:type="page"/>
@@ -218,13 +215,7 @@
         <w:t>Sommaire</w:t>
       </w:r>
     </w:p>
-    <w:p>
-      <w:pPr>
-        <w:rPr>
-          <w:lang/>
-        </w:rPr>
-      </w:pPr>
-    </w:p>
+    <w:p/>
     <w:p>
       <w:pPr>
         <w:pStyle w:val="TM1"/>
@@ -627,41 +618,265 @@
     </w:p>
     <w:p/>
     <w:p/>
-    <w:p/>
-    <w:p/>
-    <w:p/>
-    <w:p/>
-    <w:p/>
-    <w:p/>
-    <w:p/>
-    <w:p/>
-    <w:p/>
-    <w:p/>
-    <w:p/>
-    <w:p/>
-    <w:p/>
-    <w:p/>
-    <w:p/>
-    <w:p/>
-    <w:p/>
-    <w:p/>
-    <w:p/>
-    <w:p/>
-    <w:p/>
-    <w:p/>
-    <w:p/>
-    <w:p/>
-    <w:p/>
-    <w:p/>
-    <w:p/>
-    <w:p/>
-    <w:p/>
-    <w:p/>
-    <w:p/>
-    <w:p/>
-    <w:p/>
-    <w:p/>
-    <w:p/>
+    <w:p>
+      <w:pPr>
+        <w:autoSpaceDE w:val="0"/>
+        <w:autoSpaceDN w:val="0"/>
+        <w:adjustRightInd w:val="0"/>
+        <w:rPr>
+          <w:rFonts w:ascii="NimbusRomNo9L-Regu" w:hAnsi="NimbusRomNo9L-Regu" w:cs="NimbusRomNo9L-Regu"/>
+          <w:sz w:val="22"/>
+          <w:szCs w:val="22"/>
+          <w:lang w:val="en-US"/>
+        </w:rPr>
+      </w:pPr>
+      <w:r>
+        <w:rPr>
+          <w:rFonts w:ascii="NimbusRomNo9L-Regu" w:hAnsi="NimbusRomNo9L-Regu" w:cs="NimbusRomNo9L-Regu"/>
+          <w:sz w:val="22"/>
+          <w:szCs w:val="22"/>
+          <w:lang w:val="en-US"/>
+        </w:rPr>
+        <w:t>The objective is to develop a tool in Java to support the design of occupancy</w:t>
+      </w:r>
+    </w:p>
+    <w:p>
+      <w:pPr>
+        <w:rPr>
+          <w:rFonts w:ascii="NimbusRomNo9L-Regu" w:hAnsi="NimbusRomNo9L-Regu" w:cs="NimbusRomNo9L-Regu"/>
+          <w:sz w:val="22"/>
+          <w:szCs w:val="22"/>
+        </w:rPr>
+      </w:pPr>
+      <w:proofErr w:type="spellStart"/>
+      <w:r>
+        <w:rPr>
+          <w:rFonts w:ascii="NimbusRomNo9L-Regu" w:hAnsi="NimbusRomNo9L-Regu" w:cs="NimbusRomNo9L-Regu"/>
+          <w:sz w:val="22"/>
+          <w:szCs w:val="22"/>
+        </w:rPr>
+        <w:t>estimators</w:t>
+      </w:r>
+      <w:proofErr w:type="spellEnd"/>
+      <w:r>
+        <w:rPr>
+          <w:rFonts w:ascii="NimbusRomNo9L-Regu" w:hAnsi="NimbusRomNo9L-Regu" w:cs="NimbusRomNo9L-Regu"/>
+          <w:sz w:val="22"/>
+          <w:szCs w:val="22"/>
+        </w:rPr>
+        <w:t xml:space="preserve"> for an office.</w:t>
+      </w:r>
+    </w:p>
+    <w:p>
+      <w:pPr>
+        <w:rPr>
+          <w:rFonts w:ascii="NimbusRomNo9L-Regu" w:hAnsi="NimbusRomNo9L-Regu" w:cs="NimbusRomNo9L-Regu"/>
+          <w:sz w:val="22"/>
+          <w:szCs w:val="22"/>
+        </w:rPr>
+      </w:pPr>
+    </w:p>
+    <w:p>
+      <w:pPr>
+        <w:autoSpaceDE w:val="0"/>
+        <w:autoSpaceDN w:val="0"/>
+        <w:adjustRightInd w:val="0"/>
+        <w:rPr>
+          <w:rFonts w:ascii="NimbusRomNo9L-Regu" w:hAnsi="NimbusRomNo9L-Regu" w:cs="NimbusRomNo9L-Regu"/>
+          <w:sz w:val="22"/>
+          <w:szCs w:val="22"/>
+          <w:lang w:val="en-US"/>
+        </w:rPr>
+      </w:pPr>
+      <w:r>
+        <w:rPr>
+          <w:rFonts w:ascii="NimbusRomNo9L-Regu" w:hAnsi="NimbusRomNo9L-Regu" w:cs="NimbusRomNo9L-Regu"/>
+          <w:sz w:val="22"/>
+          <w:szCs w:val="22"/>
+          <w:lang w:val="en-US"/>
+        </w:rPr>
+        <w:t>The problem shall be solved following these steps:</w:t>
+      </w:r>
+    </w:p>
+    <w:p>
+      <w:pPr>
+        <w:autoSpaceDE w:val="0"/>
+        <w:autoSpaceDN w:val="0"/>
+        <w:adjustRightInd w:val="0"/>
+        <w:rPr>
+          <w:rFonts w:ascii="NimbusRomNo9L-Regu" w:hAnsi="NimbusRomNo9L-Regu" w:cs="NimbusRomNo9L-Regu"/>
+          <w:sz w:val="22"/>
+          <w:szCs w:val="22"/>
+          <w:lang w:val="en-US"/>
+        </w:rPr>
+      </w:pPr>
+      <w:r>
+        <w:rPr>
+          <w:rFonts w:ascii="NimbusRomNo9L-Regu" w:hAnsi="NimbusRomNo9L-Regu" w:cs="NimbusRomNo9L-Regu"/>
+          <w:sz w:val="22"/>
+          <w:szCs w:val="22"/>
+          <w:lang w:val="en-US"/>
+        </w:rPr>
+        <w:t>1. design a graphic user interface to generate plots with selected variables, in</w:t>
+      </w:r>
+    </w:p>
+    <w:p>
+      <w:pPr>
+        <w:autoSpaceDE w:val="0"/>
+        <w:autoSpaceDN w:val="0"/>
+        <w:adjustRightInd w:val="0"/>
+        <w:rPr>
+          <w:rFonts w:ascii="NimbusRomNo9L-Regu" w:hAnsi="NimbusRomNo9L-Regu" w:cs="NimbusRomNo9L-Regu"/>
+          <w:sz w:val="22"/>
+          <w:szCs w:val="22"/>
+          <w:lang w:val="en-US"/>
+        </w:rPr>
+      </w:pPr>
+      <w:r>
+        <w:rPr>
+          <w:rFonts w:ascii="NimbusRomNo9L-Regu" w:hAnsi="NimbusRomNo9L-Regu" w:cs="NimbusRomNo9L-Regu"/>
+          <w:sz w:val="22"/>
+          <w:szCs w:val="22"/>
+          <w:lang w:val="en-US"/>
+        </w:rPr>
+        <w:t>order to be able to visualize measurements as well as new generated data</w:t>
+      </w:r>
+    </w:p>
+    <w:p>
+      <w:pPr>
+        <w:autoSpaceDE w:val="0"/>
+        <w:autoSpaceDN w:val="0"/>
+        <w:adjustRightInd w:val="0"/>
+        <w:rPr>
+          <w:rFonts w:ascii="NimbusRomNo9L-Regu" w:hAnsi="NimbusRomNo9L-Regu" w:cs="NimbusRomNo9L-Regu"/>
+          <w:sz w:val="22"/>
+          <w:szCs w:val="22"/>
+          <w:lang w:val="en-US"/>
+        </w:rPr>
+      </w:pPr>
+      <w:r>
+        <w:rPr>
+          <w:rFonts w:ascii="NimbusRomNo9L-Regu" w:hAnsi="NimbusRomNo9L-Regu" w:cs="NimbusRomNo9L-Regu"/>
+          <w:sz w:val="22"/>
+          <w:szCs w:val="22"/>
+          <w:lang w:val="en-US"/>
+        </w:rPr>
+        <w:t>2. develop an occupancy estimator based on laptop power consumptions</w:t>
+      </w:r>
+    </w:p>
+    <w:p>
+      <w:pPr>
+        <w:autoSpaceDE w:val="0"/>
+        <w:autoSpaceDN w:val="0"/>
+        <w:adjustRightInd w:val="0"/>
+        <w:rPr>
+          <w:rFonts w:ascii="NimbusRomNo9L-Regu" w:hAnsi="NimbusRomNo9L-Regu" w:cs="NimbusRomNo9L-Regu"/>
+          <w:sz w:val="22"/>
+          <w:szCs w:val="22"/>
+          <w:lang w:val="en-US"/>
+        </w:rPr>
+      </w:pPr>
+      <w:r>
+        <w:rPr>
+          <w:rFonts w:ascii="NimbusRomNo9L-Regu" w:hAnsi="NimbusRomNo9L-Regu" w:cs="NimbusRomNo9L-Regu"/>
+          <w:sz w:val="22"/>
+          <w:szCs w:val="22"/>
+          <w:lang w:val="en-US"/>
+        </w:rPr>
+        <w:t>3. develop an occupancy estimator based on motion detections</w:t>
+      </w:r>
+    </w:p>
+    <w:p>
+      <w:pPr>
+        <w:autoSpaceDE w:val="0"/>
+        <w:autoSpaceDN w:val="0"/>
+        <w:adjustRightInd w:val="0"/>
+        <w:rPr>
+          <w:rFonts w:ascii="NimbusRomNo9L-Regu" w:hAnsi="NimbusRomNo9L-Regu" w:cs="NimbusRomNo9L-Regu"/>
+          <w:sz w:val="22"/>
+          <w:szCs w:val="22"/>
+          <w:lang w:val="en-US"/>
+        </w:rPr>
+      </w:pPr>
+      <w:r>
+        <w:rPr>
+          <w:rFonts w:ascii="NimbusRomNo9L-Regu" w:hAnsi="NimbusRomNo9L-Regu" w:cs="NimbusRomNo9L-Regu"/>
+          <w:sz w:val="22"/>
+          <w:szCs w:val="22"/>
+          <w:lang w:val="en-US"/>
+        </w:rPr>
+        <w:t>4. develop an occupancy estimator based on CO2 concentrations</w:t>
+      </w:r>
+    </w:p>
+    <w:p>
+      <w:r>
+        <w:rPr>
+          <w:rFonts w:ascii="NimbusRomNo9L-Regu" w:hAnsi="NimbusRomNo9L-Regu" w:cs="NimbusRomNo9L-Regu"/>
+          <w:sz w:val="22"/>
+          <w:szCs w:val="22"/>
+        </w:rPr>
+        <w:t xml:space="preserve">5. </w:t>
+      </w:r>
+      <w:proofErr w:type="spellStart"/>
+      <w:r>
+        <w:rPr>
+          <w:rFonts w:ascii="NimbusRomNo9L-Regu" w:hAnsi="NimbusRomNo9L-Regu" w:cs="NimbusRomNo9L-Regu"/>
+          <w:sz w:val="22"/>
+          <w:szCs w:val="22"/>
+        </w:rPr>
+        <w:t>analyze</w:t>
+      </w:r>
+      <w:proofErr w:type="spellEnd"/>
+      <w:r>
+        <w:rPr>
+          <w:rFonts w:ascii="NimbusRomNo9L-Regu" w:hAnsi="NimbusRomNo9L-Regu" w:cs="NimbusRomNo9L-Regu"/>
+          <w:sz w:val="22"/>
+          <w:szCs w:val="22"/>
+        </w:rPr>
+        <w:t xml:space="preserve"> the </w:t>
+      </w:r>
+      <w:proofErr w:type="spellStart"/>
+      <w:r>
+        <w:rPr>
+          <w:rFonts w:ascii="NimbusRomNo9L-Regu" w:hAnsi="NimbusRomNo9L-Regu" w:cs="NimbusRomNo9L-Regu"/>
+          <w:sz w:val="22"/>
+          <w:szCs w:val="22"/>
+        </w:rPr>
+        <w:t>results</w:t>
+      </w:r>
+      <w:proofErr w:type="spellEnd"/>
+      <w:r>
+        <w:rPr>
+          <w:rFonts w:ascii="NimbusRomNo9L-Regu" w:hAnsi="NimbusRomNo9L-Regu" w:cs="NimbusRomNo9L-Regu"/>
+          <w:sz w:val="22"/>
+          <w:szCs w:val="22"/>
+        </w:rPr>
+        <w:t xml:space="preserve"> and </w:t>
+      </w:r>
+      <w:proofErr w:type="spellStart"/>
+      <w:r>
+        <w:rPr>
+          <w:rFonts w:ascii="NimbusRomNo9L-Regu" w:hAnsi="NimbusRomNo9L-Regu" w:cs="NimbusRomNo9L-Regu"/>
+          <w:sz w:val="22"/>
+          <w:szCs w:val="22"/>
+        </w:rPr>
+        <w:t>summarize</w:t>
+      </w:r>
+      <w:proofErr w:type="spellEnd"/>
+    </w:p>
+    <w:p/>
+    <w:p>
+      <w:pPr>
+        <w:jc w:val="center"/>
+      </w:pPr>
+      <w:r>
+        <w:pict>
+          <v:shape id="_x0000_i1026" type="#_x0000_t75" style="width:217.5pt;height:318.75pt">
+            <v:imagedata r:id="rId10" o:title=""/>
+          </v:shape>
+        </w:pict>
+      </w:r>
+    </w:p>
     <w:p/>
     <w:p>
       <w:pPr>
@@ -821,8 +1036,8 @@
       </w:r>
     </w:p>
     <w:sectPr>
-      <w:headerReference w:type="default" r:id="rId10"/>
-      <w:footerReference w:type="default" r:id="rId11"/>
+      <w:headerReference w:type="default" r:id="rId11"/>
+      <w:footerReference w:type="default" r:id="rId12"/>
       <w:pgSz w:w="11906" w:h="16838"/>
       <w:pgMar w:top="1417" w:right="1417" w:bottom="1417" w:left="1417" w:header="708" w:footer="708" w:gutter="0"/>
       <w:cols w:space="708"/>
@@ -963,7 +1178,7 @@
                     <w:rPr>
                       <w:noProof/>
                     </w:rPr>
-                    <w:t>2</w:t>
+                    <w:t>4</w:t>
                   </w:r>
                 </w:fldSimple>
               </w:p>
@@ -1901,6 +2116,7 @@
   <w:style w:type="paragraph" w:default="1" w:styleId="Normal">
     <w:name w:val="Normal"/>
     <w:qFormat/>
+    <w:rsid w:val="001E4091"/>
     <w:rPr>
       <w:sz w:val="24"/>
       <w:szCs w:val="24"/>
@@ -1930,11 +2146,16 @@
   </w:style>
   <w:style w:type="character" w:default="1" w:styleId="Policepardfaut">
     <w:name w:val="Default Paragraph Font"/>
+    <w:uiPriority w:val="1"/>
     <w:semiHidden/>
+    <w:unhideWhenUsed/>
   </w:style>
   <w:style w:type="table" w:default="1" w:styleId="TableauNormal">
     <w:name w:val="Normal Table"/>
+    <w:uiPriority w:val="99"/>
     <w:semiHidden/>
+    <w:unhideWhenUsed/>
+    <w:qFormat/>
     <w:tblPr>
       <w:tblInd w:w="0" w:type="dxa"/>
       <w:tblCellMar>
@@ -1947,7 +2168,9 @@
   </w:style>
   <w:style w:type="numbering" w:default="1" w:styleId="Aucuneliste">
     <w:name w:val="No List"/>
+    <w:uiPriority w:val="99"/>
     <w:semiHidden/>
+    <w:unhideWhenUsed/>
   </w:style>
   <w:style w:type="character" w:styleId="Lienhypertexte">
     <w:name w:val="Hyperlink"/>
@@ -2524,7 +2747,7 @@
 </file>
 
 <file path=customXml/itemProps1.xml><?xml version="1.0" encoding="utf-8"?>
-<ds:datastoreItem xmlns:ds="http://schemas.openxmlformats.org/officeDocument/2006/customXml" ds:itemID="{EDEF15A3-CAE9-4D88-91A3-12EC8E4A06B0}">
+<ds:datastoreItem xmlns:ds="http://schemas.openxmlformats.org/officeDocument/2006/customXml" ds:itemID="{8ABA2C85-3980-4984-8B6E-B38C20971E6A}">
   <ds:schemaRefs>
     <ds:schemaRef ds:uri="http://schemas.openxmlformats.org/officeDocument/2006/bibliography"/>
   </ds:schemaRefs>

</xml_diff>